<commit_message>
added mpi to document
</commit_message>
<xml_diff>
--- a/Design4.docx
+++ b/Design4.docx
@@ -57,7 +57,15 @@
     <w:p>
       <w:r>
         <w:tab/>
-        <w:t xml:space="preserve">For this project out objective was to find the maximum char ASCII value for each line in a Wikipedia text dump document. We were to do this using OpenMP, </w:t>
+        <w:t xml:space="preserve">For this project </w:t>
+      </w:r>
+      <w:proofErr w:type="gramStart"/>
+      <w:r>
+        <w:t>out</w:t>
+      </w:r>
+      <w:proofErr w:type="gramEnd"/>
+      <w:r>
+        <w:t xml:space="preserve"> objective was to find the maximum char ASCII value for each line in a Wikipedia text dump document. We were to do this using OpenMP, </w:t>
       </w:r>
       <w:proofErr w:type="spellStart"/>
       <w:r>
@@ -168,25 +176,174 @@
       </w:r>
       <w:proofErr w:type="spellEnd"/>
       <w:r>
-        <w:t xml:space="preserve"> function that has each thread open the wiki file and get the line it’s supposed to process. It then get the max character for that line and stores it into an array. For loops are used to traverse the entire file and process each line. Command line arguments are set up to choose max threads and line amounts. </w:t>
-      </w:r>
-    </w:p>
-    <w:p>
-      <w:pPr>
-        <w:rPr>
-          <w:b/>
-          <w:bCs/>
-          <w:sz w:val="24"/>
-          <w:szCs w:val="24"/>
-        </w:rPr>
-      </w:pPr>
-      <w:r>
-        <w:rPr>
-          <w:b/>
-          <w:bCs/>
-          <w:sz w:val="24"/>
-          <w:szCs w:val="24"/>
-        </w:rPr>
+        <w:t xml:space="preserve"> function that has each thread open the wiki file and get the line it’s supposed to process. It then </w:t>
+      </w:r>
+      <w:proofErr w:type="gramStart"/>
+      <w:r>
+        <w:t>get</w:t>
+      </w:r>
+      <w:proofErr w:type="gramEnd"/>
+      <w:r>
+        <w:t xml:space="preserve"> the max character for that line and stores it into an array. For loops are used to traverse the entire file and process each line. Command line arguments are set up to choose max threads and line amounts. </w:t>
+      </w:r>
+    </w:p>
+    <w:p>
+      <w:pPr>
+        <w:rPr>
+          <w:b/>
+          <w:bCs/>
+          <w:sz w:val="24"/>
+          <w:szCs w:val="24"/>
+        </w:rPr>
+      </w:pPr>
+    </w:p>
+    <w:p>
+      <w:pPr>
+        <w:rPr>
+          <w:b/>
+          <w:bCs/>
+          <w:sz w:val="24"/>
+          <w:szCs w:val="24"/>
+        </w:rPr>
+      </w:pPr>
+    </w:p>
+    <w:p>
+      <w:pPr>
+        <w:rPr>
+          <w:b/>
+          <w:bCs/>
+          <w:sz w:val="24"/>
+          <w:szCs w:val="24"/>
+        </w:rPr>
+      </w:pPr>
+    </w:p>
+    <w:p>
+      <w:pPr>
+        <w:rPr>
+          <w:b/>
+          <w:bCs/>
+          <w:sz w:val="24"/>
+          <w:szCs w:val="24"/>
+        </w:rPr>
+      </w:pPr>
+    </w:p>
+    <w:p>
+      <w:pPr>
+        <w:rPr>
+          <w:b/>
+          <w:bCs/>
+          <w:sz w:val="24"/>
+          <w:szCs w:val="24"/>
+        </w:rPr>
+      </w:pPr>
+    </w:p>
+    <w:p>
+      <w:pPr>
+        <w:rPr>
+          <w:b/>
+          <w:bCs/>
+          <w:sz w:val="24"/>
+          <w:szCs w:val="24"/>
+        </w:rPr>
+      </w:pPr>
+    </w:p>
+    <w:p>
+      <w:pPr>
+        <w:rPr>
+          <w:b/>
+          <w:bCs/>
+          <w:sz w:val="24"/>
+          <w:szCs w:val="24"/>
+        </w:rPr>
+      </w:pPr>
+    </w:p>
+    <w:p>
+      <w:pPr>
+        <w:rPr>
+          <w:b/>
+          <w:bCs/>
+          <w:sz w:val="24"/>
+          <w:szCs w:val="24"/>
+        </w:rPr>
+      </w:pPr>
+    </w:p>
+    <w:p>
+      <w:pPr>
+        <w:rPr>
+          <w:b/>
+          <w:bCs/>
+          <w:sz w:val="24"/>
+          <w:szCs w:val="24"/>
+        </w:rPr>
+      </w:pPr>
+    </w:p>
+    <w:p>
+      <w:pPr>
+        <w:rPr>
+          <w:b/>
+          <w:bCs/>
+          <w:sz w:val="24"/>
+          <w:szCs w:val="24"/>
+        </w:rPr>
+      </w:pPr>
+    </w:p>
+    <w:p>
+      <w:pPr>
+        <w:rPr>
+          <w:b/>
+          <w:bCs/>
+          <w:sz w:val="24"/>
+          <w:szCs w:val="24"/>
+        </w:rPr>
+      </w:pPr>
+    </w:p>
+    <w:p>
+      <w:pPr>
+        <w:rPr>
+          <w:b/>
+          <w:bCs/>
+          <w:sz w:val="24"/>
+          <w:szCs w:val="24"/>
+        </w:rPr>
+      </w:pPr>
+    </w:p>
+    <w:p>
+      <w:pPr>
+        <w:rPr>
+          <w:b/>
+          <w:bCs/>
+          <w:sz w:val="24"/>
+          <w:szCs w:val="24"/>
+        </w:rPr>
+      </w:pPr>
+    </w:p>
+    <w:p>
+      <w:pPr>
+        <w:rPr>
+          <w:b/>
+          <w:bCs/>
+          <w:sz w:val="24"/>
+          <w:szCs w:val="24"/>
+        </w:rPr>
+      </w:pPr>
+    </w:p>
+    <w:p>
+      <w:pPr>
+        <w:rPr>
+          <w:b/>
+          <w:bCs/>
+          <w:sz w:val="24"/>
+          <w:szCs w:val="24"/>
+        </w:rPr>
+      </w:pPr>
+      <w:r>
+        <w:rPr>
+          <w:b/>
+          <w:bCs/>
+          <w:sz w:val="24"/>
+          <w:szCs w:val="24"/>
+        </w:rPr>
+        <w:lastRenderedPageBreak/>
         <w:t>MPI:</w:t>
       </w:r>
     </w:p>
@@ -195,17 +352,268 @@
         <w:rPr>
           <w:b/>
           <w:bCs/>
+          <w:sz w:val="24"/>
+          <w:szCs w:val="24"/>
+        </w:rPr>
+      </w:pPr>
+      <w:r>
+        <w:rPr>
+          <w:b/>
+          <w:bCs/>
+          <w:noProof/>
           <w:sz w:val="28"/>
           <w:szCs w:val="28"/>
         </w:rPr>
-      </w:pPr>
-      <w:r>
+        <w:drawing>
+          <wp:anchor distT="0" distB="0" distL="114300" distR="114300" simplePos="0" relativeHeight="251660288" behindDoc="0" locked="0" layoutInCell="1" allowOverlap="1" wp14:anchorId="24303577" wp14:editId="687FDDDC">
+            <wp:simplePos x="0" y="0"/>
+            <wp:positionH relativeFrom="column">
+              <wp:posOffset>228600</wp:posOffset>
+            </wp:positionH>
+            <wp:positionV relativeFrom="paragraph">
+              <wp:posOffset>3151505</wp:posOffset>
+            </wp:positionV>
+            <wp:extent cx="4343400" cy="2823210"/>
+            <wp:effectExtent l="0" t="0" r="0" b="0"/>
+            <wp:wrapTopAndBottom/>
+            <wp:docPr id="4" name="Picture 4" descr="Chart, line chart&#10;&#10;Description automatically generated"/>
+            <wp:cNvGraphicFramePr>
+              <a:graphicFrameLocks xmlns:a="http://schemas.openxmlformats.org/drawingml/2006/main" noChangeAspect="1"/>
+            </wp:cNvGraphicFramePr>
+            <a:graphic xmlns:a="http://schemas.openxmlformats.org/drawingml/2006/main">
+              <a:graphicData uri="http://schemas.openxmlformats.org/drawingml/2006/picture">
+                <pic:pic xmlns:pic="http://schemas.openxmlformats.org/drawingml/2006/picture">
+                  <pic:nvPicPr>
+                    <pic:cNvPr id="4" name="Picture 4" descr="Chart, line chart&#10;&#10;Description automatically generated"/>
+                    <pic:cNvPicPr>
+                      <a:picLocks noChangeAspect="1" noChangeArrowheads="1"/>
+                    </pic:cNvPicPr>
+                  </pic:nvPicPr>
+                  <pic:blipFill>
+                    <a:blip r:embed="rId4">
+                      <a:extLst>
+                        <a:ext uri="{28A0092B-C50C-407E-A947-70E740481C1C}">
+                          <a14:useLocalDpi xmlns:a14="http://schemas.microsoft.com/office/drawing/2010/main" val="0"/>
+                        </a:ext>
+                      </a:extLst>
+                    </a:blip>
+                    <a:srcRect/>
+                    <a:stretch>
+                      <a:fillRect/>
+                    </a:stretch>
+                  </pic:blipFill>
+                  <pic:spPr bwMode="auto">
+                    <a:xfrm>
+                      <a:off x="0" y="0"/>
+                      <a:ext cx="4343400" cy="2823210"/>
+                    </a:xfrm>
+                    <a:prstGeom prst="rect">
+                      <a:avLst/>
+                    </a:prstGeom>
+                    <a:noFill/>
+                    <a:ln>
+                      <a:noFill/>
+                    </a:ln>
+                  </pic:spPr>
+                </pic:pic>
+              </a:graphicData>
+            </a:graphic>
+            <wp14:sizeRelH relativeFrom="margin">
+              <wp14:pctWidth>0</wp14:pctWidth>
+            </wp14:sizeRelH>
+            <wp14:sizeRelV relativeFrom="margin">
+              <wp14:pctHeight>0</wp14:pctHeight>
+            </wp14:sizeRelV>
+          </wp:anchor>
+        </w:drawing>
+      </w:r>
+      <w:r>
+        <w:rPr>
+          <w:b/>
+          <w:bCs/>
+          <w:noProof/>
+          <w:sz w:val="24"/>
+          <w:szCs w:val="24"/>
+        </w:rPr>
+        <w:drawing>
+          <wp:anchor distT="0" distB="0" distL="114300" distR="114300" simplePos="0" relativeHeight="251659264" behindDoc="1" locked="0" layoutInCell="1" allowOverlap="1" wp14:anchorId="0C6F33A4" wp14:editId="211CD194">
+            <wp:simplePos x="0" y="0"/>
+            <wp:positionH relativeFrom="column">
+              <wp:posOffset>238125</wp:posOffset>
+            </wp:positionH>
+            <wp:positionV relativeFrom="paragraph">
+              <wp:posOffset>321310</wp:posOffset>
+            </wp:positionV>
+            <wp:extent cx="4307840" cy="2800350"/>
+            <wp:effectExtent l="0" t="0" r="0" b="0"/>
+            <wp:wrapTopAndBottom/>
+            <wp:docPr id="1" name="Picture 1" descr="Chart, line chart&#10;&#10;Description automatically generated"/>
+            <wp:cNvGraphicFramePr>
+              <a:graphicFrameLocks xmlns:a="http://schemas.openxmlformats.org/drawingml/2006/main" noChangeAspect="1"/>
+            </wp:cNvGraphicFramePr>
+            <a:graphic xmlns:a="http://schemas.openxmlformats.org/drawingml/2006/main">
+              <a:graphicData uri="http://schemas.openxmlformats.org/drawingml/2006/picture">
+                <pic:pic xmlns:pic="http://schemas.openxmlformats.org/drawingml/2006/picture">
+                  <pic:nvPicPr>
+                    <pic:cNvPr id="1" name="Picture 1" descr="Chart, line chart&#10;&#10;Description automatically generated"/>
+                    <pic:cNvPicPr>
+                      <a:picLocks noChangeAspect="1" noChangeArrowheads="1"/>
+                    </pic:cNvPicPr>
+                  </pic:nvPicPr>
+                  <pic:blipFill>
+                    <a:blip r:embed="rId5">
+                      <a:extLst>
+                        <a:ext uri="{28A0092B-C50C-407E-A947-70E740481C1C}">
+                          <a14:useLocalDpi xmlns:a14="http://schemas.microsoft.com/office/drawing/2010/main" val="0"/>
+                        </a:ext>
+                      </a:extLst>
+                    </a:blip>
+                    <a:srcRect/>
+                    <a:stretch>
+                      <a:fillRect/>
+                    </a:stretch>
+                  </pic:blipFill>
+                  <pic:spPr bwMode="auto">
+                    <a:xfrm>
+                      <a:off x="0" y="0"/>
+                      <a:ext cx="4307840" cy="2800350"/>
+                    </a:xfrm>
+                    <a:prstGeom prst="rect">
+                      <a:avLst/>
+                    </a:prstGeom>
+                    <a:noFill/>
+                    <a:ln>
+                      <a:noFill/>
+                    </a:ln>
+                  </pic:spPr>
+                </pic:pic>
+              </a:graphicData>
+            </a:graphic>
+            <wp14:sizeRelH relativeFrom="margin">
+              <wp14:pctWidth>0</wp14:pctWidth>
+            </wp14:sizeRelH>
+            <wp14:sizeRelV relativeFrom="margin">
+              <wp14:pctHeight>0</wp14:pctHeight>
+            </wp14:sizeRelV>
+          </wp:anchor>
+        </w:drawing>
+      </w:r>
+      <w:r>
+        <w:rPr>
+          <w:b/>
+          <w:bCs/>
+          <w:sz w:val="24"/>
+          <w:szCs w:val="24"/>
+        </w:rPr>
+        <w:t xml:space="preserve">These graphs measure the runtime of reading the first </w:t>
+      </w:r>
+      <w:r>
+        <w:rPr>
+          <w:b/>
+          <w:bCs/>
+          <w:sz w:val="24"/>
+          <w:szCs w:val="24"/>
+        </w:rPr>
+        <w:t>500000</w:t>
+      </w:r>
+      <w:r>
+        <w:rPr>
+          <w:b/>
+          <w:bCs/>
+          <w:sz w:val="24"/>
+          <w:szCs w:val="24"/>
+        </w:rPr>
+        <w:t xml:space="preserve"> lines of the wiki_dump.txt </w:t>
+      </w:r>
+      <w:proofErr w:type="gramStart"/>
+      <w:r>
+        <w:rPr>
+          <w:b/>
+          <w:bCs/>
+          <w:sz w:val="24"/>
+          <w:szCs w:val="24"/>
+        </w:rPr>
+        <w:t>file</w:t>
+      </w:r>
+      <w:proofErr w:type="gramEnd"/>
+    </w:p>
+    <w:p>
+      <w:pPr>
         <w:rPr>
           <w:b/>
           <w:bCs/>
           <w:sz w:val="28"/>
           <w:szCs w:val="28"/>
         </w:rPr>
+      </w:pPr>
+    </w:p>
+    <w:p>
+      <w:pPr>
+        <w:rPr>
+          <w:b/>
+          <w:bCs/>
+          <w:sz w:val="28"/>
+          <w:szCs w:val="28"/>
+        </w:rPr>
+      </w:pPr>
+    </w:p>
+    <w:p>
+      <w:pPr>
+        <w:rPr>
+          <w:b/>
+          <w:bCs/>
+          <w:sz w:val="28"/>
+          <w:szCs w:val="28"/>
+        </w:rPr>
+      </w:pPr>
+    </w:p>
+    <w:p>
+      <w:pPr>
+        <w:rPr>
+          <w:b/>
+          <w:bCs/>
+          <w:sz w:val="28"/>
+          <w:szCs w:val="28"/>
+        </w:rPr>
+      </w:pPr>
+    </w:p>
+    <w:p>
+      <w:pPr>
+        <w:rPr>
+          <w:b/>
+          <w:bCs/>
+          <w:sz w:val="28"/>
+          <w:szCs w:val="28"/>
+        </w:rPr>
+      </w:pPr>
+    </w:p>
+    <w:p>
+      <w:pPr>
+        <w:rPr>
+          <w:b/>
+          <w:bCs/>
+          <w:sz w:val="28"/>
+          <w:szCs w:val="28"/>
+        </w:rPr>
+      </w:pPr>
+    </w:p>
+    <w:p>
+      <w:pPr>
+        <w:rPr>
+          <w:b/>
+          <w:bCs/>
+          <w:sz w:val="28"/>
+          <w:szCs w:val="28"/>
+        </w:rPr>
+      </w:pPr>
+      <w:r>
+        <w:rPr>
+          <w:b/>
+          <w:bCs/>
+          <w:sz w:val="28"/>
+          <w:szCs w:val="28"/>
+        </w:rPr>
+        <w:lastRenderedPageBreak/>
         <w:t>Evaluation:</w:t>
       </w:r>
     </w:p>
@@ -276,6 +684,44 @@
         </w:rPr>
         <w:t>MPI:</w:t>
       </w:r>
+      <w:r>
+        <w:rPr>
+          <w:b/>
+          <w:bCs/>
+          <w:sz w:val="24"/>
+          <w:szCs w:val="24"/>
+        </w:rPr>
+        <w:t xml:space="preserve"> </w:t>
+      </w:r>
+    </w:p>
+    <w:p>
+      <w:pPr>
+        <w:rPr>
+          <w:b/>
+          <w:bCs/>
+          <w:sz w:val="24"/>
+          <w:szCs w:val="24"/>
+        </w:rPr>
+      </w:pPr>
+      <w:r>
+        <w:rPr>
+          <w:b/>
+          <w:bCs/>
+          <w:sz w:val="24"/>
+          <w:szCs w:val="24"/>
+        </w:rPr>
+        <w:t>We can see that runtime is negatively affected by adding more machines. This is most likely because of synchronization errors caused when reading from the file. The code could be optimized for better communication across different machines to know which parts of the file they should read.</w:t>
+      </w:r>
+    </w:p>
+    <w:p>
+      <w:pPr>
+        <w:rPr>
+          <w:b/>
+          <w:bCs/>
+          <w:sz w:val="24"/>
+          <w:szCs w:val="24"/>
+        </w:rPr>
+      </w:pPr>
     </w:p>
     <w:p>
       <w:pPr>

</xml_diff>